<commit_message>
Latest files on 10-23-2018
</commit_message>
<xml_diff>
--- a/2018_CCSB_LoadsData_WY2010-2017/Updates Log- 2018 CCSB Loads Google Drive.docx
+++ b/2018_CCSB_LoadsData_WY2010-2017/Updates Log- 2018 CCSB Loads Google Drive.docx
@@ -284,6 +284,53 @@
         <w:tab/>
         <w:tab/>
         <w:t xml:space="preserve">slrose</w:t>
+      </w:r>
+    </w:p>
+    <w:p>
+      <w:pPr>
+        <w:contextualSpacing w:val="0"/>
+        <w:rPr/>
+      </w:pPr>
+      <w:r>
+        <w:rPr>
+          <w:rtl w:val="0"/>
+        </w:rPr>
+      </w:r>
+    </w:p>
+    <w:p>
+      <w:pPr>
+        <w:contextualSpacing w:val="0"/>
+        <w:rPr/>
+      </w:pPr>
+      <w:r>
+        <w:rPr>
+          <w:rtl w:val="0"/>
+        </w:rPr>
+        <w:t xml:space="preserve">10/22/18 14:40</w:t>
+        <w:tab/>
+        <w:tab/>
+        <w:t xml:space="preserve">-Uploaded files for Inlet 2017 pTHg</w:t>
+        <w:tab/>
+        <w:tab/>
+        <w:tab/>
+        <w:tab/>
+        <w:tab/>
+        <w:t xml:space="preserve">slrose</w:t>
+      </w:r>
+    </w:p>
+    <w:p>
+      <w:pPr>
+        <w:contextualSpacing w:val="0"/>
+        <w:rPr/>
+      </w:pPr>
+      <w:r>
+        <w:rPr>
+          <w:rtl w:val="0"/>
+        </w:rPr>
+        <w:tab/>
+        <w:tab/>
+        <w:tab/>
+        <w:t xml:space="preserve">-Uploaded model stats for Inlet 2017 pTHg</w:t>
       </w:r>
     </w:p>
     <w:p>

</xml_diff>